<commit_message>
Quick Planner post updated
</commit_message>
<xml_diff>
--- a/02 - Quick Planner/02 - Quick Planner - Post.docx
+++ b/02 - Quick Planner/02 - Quick Planner - Post.docx
@@ -27,7 +27,13 @@
         <w:rPr>
           <w:lang w:val="en-US"/>
         </w:rPr>
-        <w:t>An Excel tool for quick and easy timelines</w:t>
+        <w:t xml:space="preserve">An Excel tool for </w:t>
+      </w:r>
+      <w:r>
+        <w:rPr>
+          <w:lang w:val="en-US"/>
+        </w:rPr>
+        <w:t>timelines on the run</w:t>
       </w:r>
     </w:p>
     <w:p>
@@ -39,10 +45,7 @@
     </w:p>
     <w:p>
       <w:r>
-        <w:t xml:space="preserve">Sophisticated tools like MS Project, Monday, BaseCamp, and LiquidPlanner are invaluable, but sometimes you need a quicker, easier option. That's where Excel comes in, and where </w:t>
-      </w:r>
-      <w:r>
-        <w:t xml:space="preserve">something like </w:t>
+        <w:t xml:space="preserve">Sophisticated tools like MS Project, Monday, BaseCamp, and LiquidPlanner are invaluable, but sometimes you need a quicker, easier option. That's where Excel comes in and where something like </w:t>
       </w:r>
       <w:proofErr w:type="spellStart"/>
       <w:r>
@@ -61,25 +64,7 @@
       </w:r>
       <w:proofErr w:type="spellEnd"/>
       <w:r>
-        <w:t xml:space="preserve"> is a</w:t>
-      </w:r>
-      <w:r>
-        <w:t xml:space="preserve"> </w:t>
-      </w:r>
-      <w:r>
-        <w:t xml:space="preserve">workbook </w:t>
-      </w:r>
-      <w:r>
-        <w:t xml:space="preserve">I wrote </w:t>
-      </w:r>
-      <w:r>
-        <w:t xml:space="preserve">that lets you key in tasks with their dates </w:t>
-      </w:r>
-      <w:r>
-        <w:t xml:space="preserve">while </w:t>
-      </w:r>
-      <w:r>
-        <w:t>Excel does the plotting. It's perfect for quick visualisations of small tasks like travel itineraries, team leave planning, and even preliminary project plans.</w:t>
+        <w:t xml:space="preserve"> is a workbook I wrote that lets you key in tasks with their dates while Excel does the plotting. It's perfect for quick visualisation of small activities like travel itineraries, team leave schedules, and preliminary project plans.</w:t>
       </w:r>
     </w:p>
     <w:p/>
@@ -93,27 +78,20 @@
       </w:r>
       <w:proofErr w:type="spellEnd"/>
       <w:r>
-        <w:t xml:space="preserve"> lacks advanced features like resource allocation</w:t>
-      </w:r>
-      <w:r>
-        <w:t>, WBS</w:t>
-      </w:r>
-      <w:r>
-        <w:t>,</w:t>
-      </w:r>
-      <w:r>
-        <w:t xml:space="preserve"> etc, </w:t>
-      </w:r>
-      <w:r>
-        <w:t xml:space="preserve"> it offers:</w:t>
+        <w:t xml:space="preserve"> lacks advanced features like resource allocation, WBS, etc.,  it offers:</w:t>
       </w:r>
     </w:p>
+    <w:p/>
     <w:p>
       <w:pPr>
+        <w:pStyle w:val="ListParagraph"/>
         <w:numPr>
           <w:ilvl w:val="0"/>
-          <w:numId w:val="11"/>
+          <w:numId w:val="13"/>
         </w:numPr>
+        <w:rPr>
+          <w:lang w:val="en-US"/>
+        </w:rPr>
       </w:pPr>
       <w:r>
         <w:t>Tabular data entry with extra columns</w:t>
@@ -121,10 +99,14 @@
     </w:p>
     <w:p>
       <w:pPr>
+        <w:pStyle w:val="ListParagraph"/>
         <w:numPr>
           <w:ilvl w:val="0"/>
-          <w:numId w:val="11"/>
+          <w:numId w:val="13"/>
         </w:numPr>
+        <w:rPr>
+          <w:lang w:val="en-US"/>
+        </w:rPr>
       </w:pPr>
       <w:r>
         <w:t>Daily timelines, with linked sheets for weekly and monthly scales</w:t>
@@ -132,10 +114,14 @@
     </w:p>
     <w:p>
       <w:pPr>
+        <w:pStyle w:val="ListParagraph"/>
         <w:numPr>
           <w:ilvl w:val="0"/>
-          <w:numId w:val="11"/>
+          <w:numId w:val="13"/>
         </w:numPr>
+        <w:rPr>
+          <w:lang w:val="en-US"/>
+        </w:rPr>
       </w:pPr>
       <w:r>
         <w:t>Conditional formatting for Gantt bars, weekends, and current date</w:t>
@@ -143,21 +129,29 @@
     </w:p>
     <w:p>
       <w:pPr>
+        <w:pStyle w:val="ListParagraph"/>
         <w:numPr>
           <w:ilvl w:val="0"/>
-          <w:numId w:val="11"/>
+          <w:numId w:val="13"/>
         </w:numPr>
+        <w:rPr>
+          <w:lang w:val="en-US"/>
+        </w:rPr>
       </w:pPr>
       <w:r>
-        <w:t>Independence from macros or add-ins, using built-in Excel functions</w:t>
+        <w:t>Independence from macros or add-ins, uses built-in Excel functions</w:t>
       </w:r>
     </w:p>
     <w:p>
       <w:pPr>
+        <w:pStyle w:val="ListParagraph"/>
         <w:numPr>
           <w:ilvl w:val="0"/>
-          <w:numId w:val="11"/>
+          <w:numId w:val="13"/>
         </w:numPr>
+        <w:rPr>
+          <w:lang w:val="en-US"/>
+        </w:rPr>
       </w:pPr>
       <w:r>
         <w:t>Flexibility and customization</w:t>
@@ -165,58 +159,85 @@
     </w:p>
     <w:p>
       <w:pPr>
+        <w:pStyle w:val="ListParagraph"/>
         <w:numPr>
           <w:ilvl w:val="0"/>
-          <w:numId w:val="11"/>
+          <w:numId w:val="13"/>
         </w:numPr>
+        <w:rPr>
+          <w:lang w:val="en-US"/>
+        </w:rPr>
       </w:pPr>
       <w:r>
         <w:t>Print-friendly output</w:t>
       </w:r>
     </w:p>
-    <w:p/>
     <w:p>
+      <w:pPr>
+        <w:pStyle w:val="ListParagraph"/>
+        <w:rPr>
+          <w:lang w:val="en-US"/>
+        </w:rPr>
+      </w:pPr>
+    </w:p>
+    <w:p>
+      <w:pPr>
+        <w:pStyle w:val="ListParagraph"/>
+        <w:ind w:left="0"/>
+        <w:rPr>
+          <w:lang w:val="en-US"/>
+        </w:rPr>
+      </w:pPr>
       <w:r>
-        <w:t>For example, y</w:t>
-      </w:r>
-      <w:r>
-        <w:t>ou can add formulas to create task dependencies and experiment with bar colours. The workbook includes a Notes sheet with more tips.</w:t>
+        <w:t>You can add formulas to create task dependencies and experiment with bar colours using Excel. The workbook includes a Notes sheet with more tips.</w:t>
       </w:r>
     </w:p>
-    <w:p/>
     <w:p>
+      <w:pPr>
+        <w:pStyle w:val="ListParagraph"/>
+        <w:ind w:left="0"/>
+      </w:pPr>
+    </w:p>
+    <w:p>
+      <w:pPr>
+        <w:pStyle w:val="ListParagraph"/>
+        <w:ind w:left="0"/>
+        <w:rPr>
+          <w:lang w:val="en-US"/>
+        </w:rPr>
+      </w:pPr>
       <w:proofErr w:type="spellStart"/>
       <w:r>
         <w:t>QuickPlanner</w:t>
       </w:r>
       <w:proofErr w:type="spellEnd"/>
       <w:r>
-        <w:t xml:space="preserve"> is a fast, visual alternative </w:t>
+        <w:t xml:space="preserve"> is a fast, visual alternative when you don’t need the power of professional planning tools. It's free to download from my GitHub. Check out my full </w:t>
       </w:r>
+      <w:proofErr w:type="spellStart"/>
       <w:r>
-        <w:t xml:space="preserve">when you don’t need the power of </w:t>
+        <w:t>substack</w:t>
       </w:r>
+      <w:proofErr w:type="spellEnd"/>
       <w:r>
-        <w:t xml:space="preserve">professional planning tools. It's free to download from my </w:t>
+        <w:t xml:space="preserve"> article here:</w:t>
       </w:r>
+    </w:p>
+    <w:p>
+      <w:pPr>
+        <w:rPr>
+          <w:lang w:val="en-US"/>
+        </w:rPr>
+      </w:pPr>
       <w:hyperlink r:id="rId5" w:history="1">
         <w:r>
           <w:rPr>
             <w:rStyle w:val="Hyperlink"/>
+            <w:lang w:val="en-US"/>
           </w:rPr>
-          <w:t>GitHub</w:t>
+          <w:t>https://open.substack.com/pub/graemerobertson/p/pm-tools-2-quick-planner?r=r9xqu&amp;utm_campaign=post&amp;utm_medium=web</w:t>
         </w:r>
       </w:hyperlink>
-      <w:r>
-        <w:t>. Please modify it as needed and share your feedback in the comments.</w:t>
-      </w:r>
-    </w:p>
-    <w:p>
-      <w:pPr>
-        <w:rPr>
-          <w:lang w:val="en-US"/>
-        </w:rPr>
-      </w:pPr>
     </w:p>
     <w:p>
       <w:pPr>
@@ -562,6 +583,231 @@
     </w:lvl>
   </w:abstractNum>
   <w:abstractNum w:abstractNumId="3" w15:restartNumberingAfterBreak="0">
+    <w:nsid w:val="17611A10"/>
+    <w:multiLevelType w:val="hybridMultilevel"/>
+    <w:tmpl w:val="3F24C1A6"/>
+    <w:lvl w:ilvl="0" w:tplc="08090005">
+      <w:start w:val="1"/>
+      <w:numFmt w:val="bullet"/>
+      <w:lvlText w:val=""/>
+      <w:lvlJc w:val="left"/>
+      <w:pPr>
+        <w:ind w:left="720" w:hanging="360"/>
+      </w:pPr>
+      <w:rPr>
+        <w:rFonts w:ascii="Wingdings" w:hAnsi="Wingdings" w:hint="default"/>
+      </w:rPr>
+    </w:lvl>
+    <w:lvl w:ilvl="1" w:tplc="08090003" w:tentative="1">
+      <w:start w:val="1"/>
+      <w:numFmt w:val="bullet"/>
+      <w:lvlText w:val="o"/>
+      <w:lvlJc w:val="left"/>
+      <w:pPr>
+        <w:ind w:left="1440" w:hanging="360"/>
+      </w:pPr>
+      <w:rPr>
+        <w:rFonts w:ascii="Courier New" w:hAnsi="Courier New" w:hint="default"/>
+      </w:rPr>
+    </w:lvl>
+    <w:lvl w:ilvl="2" w:tplc="08090005" w:tentative="1">
+      <w:start w:val="1"/>
+      <w:numFmt w:val="bullet"/>
+      <w:lvlText w:val=""/>
+      <w:lvlJc w:val="left"/>
+      <w:pPr>
+        <w:ind w:left="2160" w:hanging="360"/>
+      </w:pPr>
+      <w:rPr>
+        <w:rFonts w:ascii="Wingdings" w:hAnsi="Wingdings" w:hint="default"/>
+      </w:rPr>
+    </w:lvl>
+    <w:lvl w:ilvl="3" w:tplc="08090001" w:tentative="1">
+      <w:start w:val="1"/>
+      <w:numFmt w:val="bullet"/>
+      <w:lvlText w:val=""/>
+      <w:lvlJc w:val="left"/>
+      <w:pPr>
+        <w:ind w:left="2880" w:hanging="360"/>
+      </w:pPr>
+      <w:rPr>
+        <w:rFonts w:ascii="Symbol" w:hAnsi="Symbol" w:hint="default"/>
+      </w:rPr>
+    </w:lvl>
+    <w:lvl w:ilvl="4" w:tplc="08090003" w:tentative="1">
+      <w:start w:val="1"/>
+      <w:numFmt w:val="bullet"/>
+      <w:lvlText w:val="o"/>
+      <w:lvlJc w:val="left"/>
+      <w:pPr>
+        <w:ind w:left="3600" w:hanging="360"/>
+      </w:pPr>
+      <w:rPr>
+        <w:rFonts w:ascii="Courier New" w:hAnsi="Courier New" w:hint="default"/>
+      </w:rPr>
+    </w:lvl>
+    <w:lvl w:ilvl="5" w:tplc="08090005" w:tentative="1">
+      <w:start w:val="1"/>
+      <w:numFmt w:val="bullet"/>
+      <w:lvlText w:val=""/>
+      <w:lvlJc w:val="left"/>
+      <w:pPr>
+        <w:ind w:left="4320" w:hanging="360"/>
+      </w:pPr>
+      <w:rPr>
+        <w:rFonts w:ascii="Wingdings" w:hAnsi="Wingdings" w:hint="default"/>
+      </w:rPr>
+    </w:lvl>
+    <w:lvl w:ilvl="6" w:tplc="08090001" w:tentative="1">
+      <w:start w:val="1"/>
+      <w:numFmt w:val="bullet"/>
+      <w:lvlText w:val=""/>
+      <w:lvlJc w:val="left"/>
+      <w:pPr>
+        <w:ind w:left="5040" w:hanging="360"/>
+      </w:pPr>
+      <w:rPr>
+        <w:rFonts w:ascii="Symbol" w:hAnsi="Symbol" w:hint="default"/>
+      </w:rPr>
+    </w:lvl>
+    <w:lvl w:ilvl="7" w:tplc="08090003" w:tentative="1">
+      <w:start w:val="1"/>
+      <w:numFmt w:val="bullet"/>
+      <w:lvlText w:val="o"/>
+      <w:lvlJc w:val="left"/>
+      <w:pPr>
+        <w:ind w:left="5760" w:hanging="360"/>
+      </w:pPr>
+      <w:rPr>
+        <w:rFonts w:ascii="Courier New" w:hAnsi="Courier New" w:hint="default"/>
+      </w:rPr>
+    </w:lvl>
+    <w:lvl w:ilvl="8" w:tplc="08090005" w:tentative="1">
+      <w:start w:val="1"/>
+      <w:numFmt w:val="bullet"/>
+      <w:lvlText w:val=""/>
+      <w:lvlJc w:val="left"/>
+      <w:pPr>
+        <w:ind w:left="6480" w:hanging="360"/>
+      </w:pPr>
+      <w:rPr>
+        <w:rFonts w:ascii="Wingdings" w:hAnsi="Wingdings" w:hint="default"/>
+      </w:rPr>
+    </w:lvl>
+  </w:abstractNum>
+  <w:abstractNum w:abstractNumId="4" w15:restartNumberingAfterBreak="0">
+    <w:nsid w:val="371A2DC8"/>
+    <w:multiLevelType w:val="hybridMultilevel"/>
+    <w:tmpl w:val="203AC5DA"/>
+    <w:lvl w:ilvl="0" w:tplc="8ABA749C">
+      <w:numFmt w:val="bullet"/>
+      <w:lvlText w:val=""/>
+      <w:lvlJc w:val="left"/>
+      <w:pPr>
+        <w:ind w:left="720" w:hanging="360"/>
+      </w:pPr>
+      <w:rPr>
+        <w:rFonts w:ascii="Symbol" w:eastAsiaTheme="minorHAnsi" w:hAnsi="Symbol" w:cstheme="minorBidi" w:hint="default"/>
+      </w:rPr>
+    </w:lvl>
+    <w:lvl w:ilvl="1" w:tplc="08090003" w:tentative="1">
+      <w:start w:val="1"/>
+      <w:numFmt w:val="bullet"/>
+      <w:lvlText w:val="o"/>
+      <w:lvlJc w:val="left"/>
+      <w:pPr>
+        <w:ind w:left="1440" w:hanging="360"/>
+      </w:pPr>
+      <w:rPr>
+        <w:rFonts w:ascii="Courier New" w:hAnsi="Courier New" w:hint="default"/>
+      </w:rPr>
+    </w:lvl>
+    <w:lvl w:ilvl="2" w:tplc="08090005" w:tentative="1">
+      <w:start w:val="1"/>
+      <w:numFmt w:val="bullet"/>
+      <w:lvlText w:val=""/>
+      <w:lvlJc w:val="left"/>
+      <w:pPr>
+        <w:ind w:left="2160" w:hanging="360"/>
+      </w:pPr>
+      <w:rPr>
+        <w:rFonts w:ascii="Wingdings" w:hAnsi="Wingdings" w:hint="default"/>
+      </w:rPr>
+    </w:lvl>
+    <w:lvl w:ilvl="3" w:tplc="08090001" w:tentative="1">
+      <w:start w:val="1"/>
+      <w:numFmt w:val="bullet"/>
+      <w:lvlText w:val=""/>
+      <w:lvlJc w:val="left"/>
+      <w:pPr>
+        <w:ind w:left="2880" w:hanging="360"/>
+      </w:pPr>
+      <w:rPr>
+        <w:rFonts w:ascii="Symbol" w:hAnsi="Symbol" w:hint="default"/>
+      </w:rPr>
+    </w:lvl>
+    <w:lvl w:ilvl="4" w:tplc="08090003" w:tentative="1">
+      <w:start w:val="1"/>
+      <w:numFmt w:val="bullet"/>
+      <w:lvlText w:val="o"/>
+      <w:lvlJc w:val="left"/>
+      <w:pPr>
+        <w:ind w:left="3600" w:hanging="360"/>
+      </w:pPr>
+      <w:rPr>
+        <w:rFonts w:ascii="Courier New" w:hAnsi="Courier New" w:hint="default"/>
+      </w:rPr>
+    </w:lvl>
+    <w:lvl w:ilvl="5" w:tplc="08090005" w:tentative="1">
+      <w:start w:val="1"/>
+      <w:numFmt w:val="bullet"/>
+      <w:lvlText w:val=""/>
+      <w:lvlJc w:val="left"/>
+      <w:pPr>
+        <w:ind w:left="4320" w:hanging="360"/>
+      </w:pPr>
+      <w:rPr>
+        <w:rFonts w:ascii="Wingdings" w:hAnsi="Wingdings" w:hint="default"/>
+      </w:rPr>
+    </w:lvl>
+    <w:lvl w:ilvl="6" w:tplc="08090001" w:tentative="1">
+      <w:start w:val="1"/>
+      <w:numFmt w:val="bullet"/>
+      <w:lvlText w:val=""/>
+      <w:lvlJc w:val="left"/>
+      <w:pPr>
+        <w:ind w:left="5040" w:hanging="360"/>
+      </w:pPr>
+      <w:rPr>
+        <w:rFonts w:ascii="Symbol" w:hAnsi="Symbol" w:hint="default"/>
+      </w:rPr>
+    </w:lvl>
+    <w:lvl w:ilvl="7" w:tplc="08090003" w:tentative="1">
+      <w:start w:val="1"/>
+      <w:numFmt w:val="bullet"/>
+      <w:lvlText w:val="o"/>
+      <w:lvlJc w:val="left"/>
+      <w:pPr>
+        <w:ind w:left="5760" w:hanging="360"/>
+      </w:pPr>
+      <w:rPr>
+        <w:rFonts w:ascii="Courier New" w:hAnsi="Courier New" w:hint="default"/>
+      </w:rPr>
+    </w:lvl>
+    <w:lvl w:ilvl="8" w:tplc="08090005" w:tentative="1">
+      <w:start w:val="1"/>
+      <w:numFmt w:val="bullet"/>
+      <w:lvlText w:val=""/>
+      <w:lvlJc w:val="left"/>
+      <w:pPr>
+        <w:ind w:left="6480" w:hanging="360"/>
+      </w:pPr>
+      <w:rPr>
+        <w:rFonts w:ascii="Wingdings" w:hAnsi="Wingdings" w:hint="default"/>
+      </w:rPr>
+    </w:lvl>
+  </w:abstractNum>
+  <w:abstractNum w:abstractNumId="5" w15:restartNumberingAfterBreak="0">
     <w:nsid w:val="37225F06"/>
     <w:multiLevelType w:val="hybridMultilevel"/>
     <w:tmpl w:val="6D28FE42"/>
@@ -674,7 +920,7 @@
       </w:rPr>
     </w:lvl>
   </w:abstractNum>
-  <w:abstractNum w:abstractNumId="4" w15:restartNumberingAfterBreak="0">
+  <w:abstractNum w:abstractNumId="6" w15:restartNumberingAfterBreak="0">
     <w:nsid w:val="3EB85752"/>
     <w:multiLevelType w:val="hybridMultilevel"/>
     <w:tmpl w:val="96C0C03E"/>
@@ -763,7 +1009,7 @@
       </w:pPr>
     </w:lvl>
   </w:abstractNum>
-  <w:abstractNum w:abstractNumId="5" w15:restartNumberingAfterBreak="0">
+  <w:abstractNum w:abstractNumId="7" w15:restartNumberingAfterBreak="0">
     <w:nsid w:val="3EC83416"/>
     <w:multiLevelType w:val="hybridMultilevel"/>
     <w:tmpl w:val="8168E83C"/>
@@ -852,7 +1098,7 @@
       </w:pPr>
     </w:lvl>
   </w:abstractNum>
-  <w:abstractNum w:abstractNumId="6" w15:restartNumberingAfterBreak="0">
+  <w:abstractNum w:abstractNumId="8" w15:restartNumberingAfterBreak="0">
     <w:nsid w:val="56A4231C"/>
     <w:multiLevelType w:val="hybridMultilevel"/>
     <w:tmpl w:val="C196394E"/>
@@ -941,7 +1187,7 @@
       </w:pPr>
     </w:lvl>
   </w:abstractNum>
-  <w:abstractNum w:abstractNumId="7" w15:restartNumberingAfterBreak="0">
+  <w:abstractNum w:abstractNumId="9" w15:restartNumberingAfterBreak="0">
     <w:nsid w:val="583C4B41"/>
     <w:multiLevelType w:val="hybridMultilevel"/>
     <w:tmpl w:val="068CA64A"/>
@@ -1053,7 +1299,7 @@
       </w:rPr>
     </w:lvl>
   </w:abstractNum>
-  <w:abstractNum w:abstractNumId="8" w15:restartNumberingAfterBreak="0">
+  <w:abstractNum w:abstractNumId="10" w15:restartNumberingAfterBreak="0">
     <w:nsid w:val="68DD25C5"/>
     <w:multiLevelType w:val="hybridMultilevel"/>
     <w:tmpl w:val="5E80AAEA"/>
@@ -1166,7 +1412,7 @@
       </w:rPr>
     </w:lvl>
   </w:abstractNum>
-  <w:abstractNum w:abstractNumId="9" w15:restartNumberingAfterBreak="0">
+  <w:abstractNum w:abstractNumId="11" w15:restartNumberingAfterBreak="0">
     <w:nsid w:val="6DBA49C1"/>
     <w:multiLevelType w:val="hybridMultilevel"/>
     <w:tmpl w:val="403CA1E6"/>
@@ -1254,7 +1500,7 @@
       </w:pPr>
     </w:lvl>
   </w:abstractNum>
-  <w:abstractNum w:abstractNumId="10" w15:restartNumberingAfterBreak="0">
+  <w:abstractNum w:abstractNumId="12" w15:restartNumberingAfterBreak="0">
     <w:nsid w:val="6E157B9A"/>
     <w:multiLevelType w:val="hybridMultilevel"/>
     <w:tmpl w:val="08E80C56"/>
@@ -1341,37 +1587,43 @@
     </w:lvl>
   </w:abstractNum>
   <w:num w:numId="1" w16cid:durableId="1755735428">
-    <w:abstractNumId w:val="4"/>
+    <w:abstractNumId w:val="6"/>
   </w:num>
   <w:num w:numId="2" w16cid:durableId="1480077330">
-    <w:abstractNumId w:val="8"/>
+    <w:abstractNumId w:val="10"/>
   </w:num>
   <w:num w:numId="3" w16cid:durableId="297154678">
     <w:abstractNumId w:val="0"/>
   </w:num>
   <w:num w:numId="4" w16cid:durableId="397483781">
-    <w:abstractNumId w:val="3"/>
+    <w:abstractNumId w:val="5"/>
   </w:num>
   <w:num w:numId="5" w16cid:durableId="356542366">
+    <w:abstractNumId w:val="9"/>
+  </w:num>
+  <w:num w:numId="6" w16cid:durableId="1439980949">
+    <w:abstractNumId w:val="12"/>
+  </w:num>
+  <w:num w:numId="7" w16cid:durableId="457379548">
     <w:abstractNumId w:val="7"/>
   </w:num>
-  <w:num w:numId="6" w16cid:durableId="1439980949">
-    <w:abstractNumId w:val="10"/>
-  </w:num>
-  <w:num w:numId="7" w16cid:durableId="457379548">
-    <w:abstractNumId w:val="5"/>
-  </w:num>
   <w:num w:numId="8" w16cid:durableId="1069621694">
-    <w:abstractNumId w:val="9"/>
+    <w:abstractNumId w:val="11"/>
   </w:num>
   <w:num w:numId="9" w16cid:durableId="565606611">
     <w:abstractNumId w:val="1"/>
   </w:num>
   <w:num w:numId="10" w16cid:durableId="1540046487">
-    <w:abstractNumId w:val="6"/>
+    <w:abstractNumId w:val="8"/>
   </w:num>
   <w:num w:numId="11" w16cid:durableId="1636790534">
     <w:abstractNumId w:val="2"/>
+  </w:num>
+  <w:num w:numId="12" w16cid:durableId="608897871">
+    <w:abstractNumId w:val="3"/>
+  </w:num>
+  <w:num w:numId="13" w16cid:durableId="1017931087">
+    <w:abstractNumId w:val="4"/>
   </w:num>
 </w:numbering>
 </file>

</xml_diff>